<commit_message>
updated AI's and meeting notes for 11/13
</commit_message>
<xml_diff>
--- a/Spotify Project-MeetingNotes-11-3-2019.docx
+++ b/Spotify Project-MeetingNotes-11-3-2019.docx
@@ -3,20 +3,98 @@
 <w:document xmlns:wpc="http://schemas.microsoft.com/office/word/2010/wordprocessingCanvas" xmlns:cx="http://schemas.microsoft.com/office/drawing/2014/chartex" xmlns:cx1="http://schemas.microsoft.com/office/drawing/2015/9/8/chartex" xmlns:cx2="http://schemas.microsoft.com/office/drawing/2015/10/21/chartex" xmlns:cx3="http://schemas.microsoft.com/office/drawing/2016/5/9/chartex" xmlns:cx4="http://schemas.microsoft.com/office/drawing/2016/5/10/chartex" xmlns:cx5="http://schemas.microsoft.com/office/drawing/2016/5/11/chartex" xmlns:cx6="http://schemas.microsoft.com/office/drawing/2016/5/12/chartex" xmlns:cx7="http://schemas.microsoft.com/office/drawing/2016/5/13/chartex" xmlns:cx8="http://schemas.microsoft.com/office/drawing/2016/5/14/chartex" xmlns:mc="http://schemas.openxmlformats.org/markup-compatibility/2006" xmlns:aink="http://schemas.microsoft.com/office/drawing/2016/ink" xmlns:am3d="http://schemas.microsoft.com/office/drawing/2017/model3d" xmlns:o="urn:schemas-microsoft-com:office:office" xmlns:r="http://schemas.openxmlformats.org/officeDocument/2006/relationships" xmlns:m="http://schemas.openxmlformats.org/officeDocument/2006/math" xmlns:v="urn:schemas-microsoft-com:vml" xmlns:wp14="http://schemas.microsoft.com/office/word/2010/wordprocessingDrawing" xmlns:wp="http://schemas.openxmlformats.org/drawingml/2006/wordprocessingDrawing" xmlns:w10="urn:schemas-microsoft-com:office:word" xmlns:w="http://schemas.openxmlformats.org/wordprocessingml/2006/main" xmlns:w14="http://schemas.microsoft.com/office/word/2010/wordml" xmlns:w15="http://schemas.microsoft.com/office/word/2012/wordml" xmlns:w16cid="http://schemas.microsoft.com/office/word/2016/wordml/cid" xmlns:w16se="http://schemas.microsoft.com/office/word/2015/wordml/symex" xmlns:wpg="http://schemas.microsoft.com/office/word/2010/wordprocessingGroup" xmlns:wpi="http://schemas.microsoft.com/office/word/2010/wordprocessingInk" xmlns:wne="http://schemas.microsoft.com/office/word/2006/wordml" xmlns:wps="http://schemas.microsoft.com/office/word/2010/wordprocessingShape" mc:Ignorable="w14 w15 w16se w16cid wp14">
   <w:body>
     <w:p>
-      <w:r>
+      <w:pPr>
+        <w:rPr>
+          <w:b/>
+          <w:sz w:val="32"/>
+        </w:rPr>
+      </w:pPr>
+      <w:r>
+        <w:rPr>
+          <w:b/>
+          <w:sz w:val="32"/>
+        </w:rPr>
         <w:t>Spotify Project</w:t>
+      </w:r>
+    </w:p>
+    <w:p>
+      <w:pPr>
+        <w:rPr>
+          <w:b/>
+        </w:rPr>
+      </w:pPr>
+      <w:r>
+        <w:rPr>
+          <w:b/>
+        </w:rPr>
+        <w:t>Team 20</w:t>
+      </w:r>
+    </w:p>
+    <w:p>
+      <w:pPr>
+        <w:rPr>
+          <w:b/>
+        </w:rPr>
+      </w:pPr>
+      <w:r>
+        <w:rPr>
+          <w:b/>
+        </w:rPr>
+        <w:t>Ankit, Eric, Mark</w:t>
       </w:r>
     </w:p>
     <w:p/>
     <w:p>
-      <w:bookmarkStart w:id="0" w:name="_GoBack"/>
-      <w:bookmarkEnd w:id="0"/>
+      <w:r>
+        <w:rPr>
+          <w:b/>
+        </w:rPr>
+        <w:t>TA Advisor</w:t>
+      </w:r>
+      <w:r>
+        <w:t>: Rashmi (</w:t>
+      </w:r>
+      <w:hyperlink r:id="rId5" w:history="1">
+        <w:r>
+          <w:rPr>
+            <w:rStyle w:val="Hyperlink"/>
+          </w:rPr>
+          <w:t>rjain29@gmail.com</w:t>
+        </w:r>
+      </w:hyperlink>
+      <w:r>
+        <w:t>)</w:t>
+      </w:r>
     </w:p>
+    <w:p/>
     <w:p>
-      <w:r>
-        <w:t>11/3/2019</w:t>
-      </w:r>
+      <w:proofErr w:type="spellStart"/>
+      <w:r>
+        <w:rPr>
+          <w:b/>
+        </w:rPr>
+        <w:t>Git</w:t>
+      </w:r>
+      <w:proofErr w:type="spellEnd"/>
+      <w:r>
+        <w:rPr>
+          <w:b/>
+        </w:rPr>
+        <w:t xml:space="preserve"> Repo</w:t>
+      </w:r>
+      <w:r>
+        <w:t xml:space="preserve">: </w:t>
+      </w:r>
+      <w:hyperlink r:id="rId6" w:history="1">
+        <w:r>
+          <w:rPr>
+            <w:rStyle w:val="Hyperlink"/>
+          </w:rPr>
+          <w:t>https://github.com/subatis/CS109a_finalproject_group20</w:t>
+        </w:r>
+      </w:hyperlink>
     </w:p>
+    <w:p/>
     <w:p/>
     <w:tbl>
       <w:tblPr>
@@ -28,7 +106,8 @@
         <w:gridCol w:w="3325"/>
         <w:gridCol w:w="1349"/>
         <w:gridCol w:w="1351"/>
-        <w:gridCol w:w="3325"/>
+        <w:gridCol w:w="1648"/>
+        <w:gridCol w:w="1677"/>
       </w:tblGrid>
       <w:tr>
         <w:tc>
@@ -51,6 +130,9 @@
             <w:r>
               <w:t>Date</w:t>
             </w:r>
+            <w:r>
+              <w:t xml:space="preserve"> Added</w:t>
+            </w:r>
           </w:p>
         </w:tc>
         <w:tc>
@@ -66,12 +148,23 @@
         </w:tc>
         <w:tc>
           <w:tcPr>
-            <w:tcW w:w="3325" w:type="dxa"/>
+            <w:tcW w:w="1648" w:type="dxa"/>
             <w:shd w:val="clear" w:color="auto" w:fill="A5A5A5" w:themeFill="accent3"/>
           </w:tcPr>
           <w:p>
             <w:r>
               <w:t>Owner</w:t>
+            </w:r>
+          </w:p>
+        </w:tc>
+        <w:tc>
+          <w:tcPr>
+            <w:tcW w:w="1677" w:type="dxa"/>
+            <w:shd w:val="clear" w:color="auto" w:fill="A5A5A5" w:themeFill="accent3"/>
+          </w:tcPr>
+          <w:p>
+            <w:r>
+              <w:t>Status</w:t>
             </w:r>
           </w:p>
         </w:tc>
@@ -109,11 +202,21 @@
         </w:tc>
         <w:tc>
           <w:tcPr>
-            <w:tcW w:w="3325" w:type="dxa"/>
+            <w:tcW w:w="1648" w:type="dxa"/>
           </w:tcPr>
           <w:p>
             <w:r>
               <w:t>Erik</w:t>
+            </w:r>
+          </w:p>
+        </w:tc>
+        <w:tc>
+          <w:tcPr>
+            <w:tcW w:w="1677" w:type="dxa"/>
+          </w:tcPr>
+          <w:p>
+            <w:r>
+              <w:t>Done</w:t>
             </w:r>
           </w:p>
         </w:tc>
@@ -151,11 +254,21 @@
         </w:tc>
         <w:tc>
           <w:tcPr>
-            <w:tcW w:w="3325" w:type="dxa"/>
+            <w:tcW w:w="1648" w:type="dxa"/>
           </w:tcPr>
           <w:p>
             <w:r>
               <w:t>Mark</w:t>
+            </w:r>
+          </w:p>
+        </w:tc>
+        <w:tc>
+          <w:tcPr>
+            <w:tcW w:w="1677" w:type="dxa"/>
+          </w:tcPr>
+          <w:p>
+            <w:r>
+              <w:t>Done</w:t>
             </w:r>
           </w:p>
         </w:tc>
@@ -189,13 +302,19 @@
         </w:tc>
         <w:tc>
           <w:tcPr>
-            <w:tcW w:w="3325" w:type="dxa"/>
+            <w:tcW w:w="1648" w:type="dxa"/>
           </w:tcPr>
           <w:p>
             <w:r>
               <w:t>All</w:t>
             </w:r>
           </w:p>
+        </w:tc>
+        <w:tc>
+          <w:tcPr>
+            <w:tcW w:w="1677" w:type="dxa"/>
+          </w:tcPr>
+          <w:p/>
         </w:tc>
       </w:tr>
       <w:tr>
@@ -225,23 +344,27 @@
           </w:tcPr>
           <w:p>
             <w:r>
-              <w:t>11/</w:t>
-            </w:r>
-            <w:r>
-              <w:t>1</w:t>
-            </w:r>
-            <w:r>
-              <w:t>0</w:t>
-            </w:r>
-          </w:p>
-        </w:tc>
-        <w:tc>
-          <w:tcPr>
-            <w:tcW w:w="3325" w:type="dxa"/>
+              <w:t>11/10</w:t>
+            </w:r>
+          </w:p>
+        </w:tc>
+        <w:tc>
+          <w:tcPr>
+            <w:tcW w:w="1648" w:type="dxa"/>
           </w:tcPr>
           <w:p>
             <w:r>
               <w:t>Erik</w:t>
+            </w:r>
+          </w:p>
+        </w:tc>
+        <w:tc>
+          <w:tcPr>
+            <w:tcW w:w="1677" w:type="dxa"/>
+          </w:tcPr>
+          <w:p>
+            <w:r>
+              <w:t>Done</w:t>
             </w:r>
           </w:p>
         </w:tc>
@@ -273,23 +396,27 @@
           </w:tcPr>
           <w:p>
             <w:r>
-              <w:t>11/</w:t>
-            </w:r>
-            <w:r>
-              <w:t>1</w:t>
-            </w:r>
-            <w:r>
-              <w:t>2</w:t>
-            </w:r>
-          </w:p>
-        </w:tc>
-        <w:tc>
-          <w:tcPr>
-            <w:tcW w:w="3325" w:type="dxa"/>
+              <w:t>11/12</w:t>
+            </w:r>
+          </w:p>
+        </w:tc>
+        <w:tc>
+          <w:tcPr>
+            <w:tcW w:w="1648" w:type="dxa"/>
           </w:tcPr>
           <w:p>
             <w:r>
               <w:t>Mark</w:t>
+            </w:r>
+          </w:p>
+        </w:tc>
+        <w:tc>
+          <w:tcPr>
+            <w:tcW w:w="1677" w:type="dxa"/>
+          </w:tcPr>
+          <w:p>
+            <w:r>
+              <w:t>Done</w:t>
             </w:r>
           </w:p>
         </w:tc>
@@ -327,13 +454,19 @@
         </w:tc>
         <w:tc>
           <w:tcPr>
-            <w:tcW w:w="3325" w:type="dxa"/>
+            <w:tcW w:w="1648" w:type="dxa"/>
           </w:tcPr>
           <w:p>
             <w:r>
               <w:t>All</w:t>
             </w:r>
           </w:p>
+        </w:tc>
+        <w:tc>
+          <w:tcPr>
+            <w:tcW w:w="1677" w:type="dxa"/>
+          </w:tcPr>
+          <w:p/>
         </w:tc>
       </w:tr>
       <w:tr>
@@ -369,17 +502,231 @@
         </w:tc>
         <w:tc>
           <w:tcPr>
+            <w:tcW w:w="1648" w:type="dxa"/>
+          </w:tcPr>
+          <w:p>
+            <w:r>
+              <w:t>Ankit</w:t>
+            </w:r>
+          </w:p>
+        </w:tc>
+        <w:tc>
+          <w:tcPr>
+            <w:tcW w:w="1677" w:type="dxa"/>
+          </w:tcPr>
+          <w:p>
+            <w:r>
+              <w:t>Done</w:t>
+            </w:r>
+          </w:p>
+        </w:tc>
+      </w:tr>
+      <w:tr>
+        <w:tc>
+          <w:tcPr>
             <w:tcW w:w="3325" w:type="dxa"/>
           </w:tcPr>
           <w:p>
             <w:r>
-              <w:t>Ankit</w:t>
-            </w:r>
-          </w:p>
+              <w:t>Website</w:t>
+            </w:r>
+          </w:p>
+          <w:p>
+            <w:hyperlink r:id="rId7" w:history="1">
+              <w:r>
+                <w:rPr>
+                  <w:rStyle w:val="Hyperlink"/>
+                </w:rPr>
+                <w:t>https://pages.github.com</w:t>
+              </w:r>
+            </w:hyperlink>
+          </w:p>
+          <w:p/>
+        </w:tc>
+        <w:tc>
+          <w:tcPr>
+            <w:tcW w:w="1349" w:type="dxa"/>
+          </w:tcPr>
+          <w:p>
+            <w:r>
+              <w:t>11/14</w:t>
+            </w:r>
+          </w:p>
+        </w:tc>
+        <w:tc>
+          <w:tcPr>
+            <w:tcW w:w="1351" w:type="dxa"/>
+          </w:tcPr>
+          <w:p/>
+        </w:tc>
+        <w:tc>
+          <w:tcPr>
+            <w:tcW w:w="1648" w:type="dxa"/>
+          </w:tcPr>
+          <w:p>
+            <w:r>
+              <w:t>Eric</w:t>
+            </w:r>
+          </w:p>
+        </w:tc>
+        <w:tc>
+          <w:tcPr>
+            <w:tcW w:w="1677" w:type="dxa"/>
+          </w:tcPr>
+          <w:p/>
+        </w:tc>
+      </w:tr>
+      <w:tr>
+        <w:tc>
+          <w:tcPr>
+            <w:tcW w:w="3325" w:type="dxa"/>
+          </w:tcPr>
+          <w:p>
+            <w:r>
+              <w:t>Measurement strategy</w:t>
+            </w:r>
+          </w:p>
+        </w:tc>
+        <w:tc>
+          <w:tcPr>
+            <w:tcW w:w="1349" w:type="dxa"/>
+          </w:tcPr>
+          <w:p>
+            <w:r>
+              <w:t>11/11</w:t>
+            </w:r>
+          </w:p>
+        </w:tc>
+        <w:tc>
+          <w:tcPr>
+            <w:tcW w:w="1351" w:type="dxa"/>
+          </w:tcPr>
+          <w:p/>
+        </w:tc>
+        <w:tc>
+          <w:tcPr>
+            <w:tcW w:w="1648" w:type="dxa"/>
+          </w:tcPr>
+          <w:p/>
+        </w:tc>
+        <w:tc>
+          <w:tcPr>
+            <w:tcW w:w="1677" w:type="dxa"/>
+          </w:tcPr>
+          <w:p/>
         </w:tc>
       </w:tr>
     </w:tbl>
     <w:p/>
+    <w:p>
+      <w:r>
+        <w:t>11/14/19</w:t>
+      </w:r>
+    </w:p>
+    <w:p>
+      <w:r>
+        <w:t>Rashmi Meeting</w:t>
+      </w:r>
+    </w:p>
+    <w:p>
+      <w:pPr>
+        <w:pStyle w:val="ListParagraph"/>
+        <w:numPr>
+          <w:ilvl w:val="0"/>
+          <w:numId w:val="2"/>
+        </w:numPr>
+      </w:pPr>
+      <w:r>
+        <w:t>Reviewed option for measuring accuracy:</w:t>
+      </w:r>
+    </w:p>
+    <w:p>
+      <w:pPr>
+        <w:pStyle w:val="ListParagraph"/>
+        <w:numPr>
+          <w:ilvl w:val="1"/>
+          <w:numId w:val="2"/>
+        </w:numPr>
+      </w:pPr>
+      <w:r>
+        <w:t>NDGC? – normalized cumulative discounted gain?</w:t>
+      </w:r>
+    </w:p>
+    <w:p>
+      <w:pPr>
+        <w:pStyle w:val="ListParagraph"/>
+        <w:numPr>
+          <w:ilvl w:val="1"/>
+          <w:numId w:val="2"/>
+        </w:numPr>
+      </w:pPr>
+      <w:r>
+        <w:t>R-precision</w:t>
+      </w:r>
+      <w:bookmarkStart w:id="0" w:name="_GoBack"/>
+      <w:bookmarkEnd w:id="0"/>
+    </w:p>
+    <w:p>
+      <w:pPr>
+        <w:pStyle w:val="ListParagraph"/>
+        <w:numPr>
+          <w:ilvl w:val="0"/>
+          <w:numId w:val="2"/>
+        </w:numPr>
+      </w:pPr>
+      <w:r>
+        <w:t xml:space="preserve">Using </w:t>
+      </w:r>
+      <w:proofErr w:type="spellStart"/>
+      <w:r>
+        <w:t>Scipy</w:t>
+      </w:r>
+      <w:proofErr w:type="spellEnd"/>
+      <w:r>
+        <w:t xml:space="preserve"> sparse matrices to save space and speed access</w:t>
+      </w:r>
+    </w:p>
+    <w:p>
+      <w:pPr>
+        <w:pStyle w:val="ListParagraph"/>
+        <w:numPr>
+          <w:ilvl w:val="0"/>
+          <w:numId w:val="2"/>
+        </w:numPr>
+      </w:pPr>
+      <w:r>
+        <w:t>How to define validation set with playlist recommendation model</w:t>
+      </w:r>
+    </w:p>
+    <w:p>
+      <w:pPr>
+        <w:pStyle w:val="ListParagraph"/>
+        <w:numPr>
+          <w:ilvl w:val="0"/>
+          <w:numId w:val="2"/>
+        </w:numPr>
+      </w:pPr>
+      <w:r>
+        <w:t xml:space="preserve">Website for final presentation </w:t>
+      </w:r>
+    </w:p>
+    <w:p>
+      <w:pPr>
+        <w:pStyle w:val="ListParagraph"/>
+        <w:numPr>
+          <w:ilvl w:val="1"/>
+          <w:numId w:val="2"/>
+        </w:numPr>
+      </w:pPr>
+      <w:r>
+        <w:t xml:space="preserve">Use </w:t>
+      </w:r>
+      <w:proofErr w:type="spellStart"/>
+      <w:r>
+        <w:t>github</w:t>
+      </w:r>
+      <w:proofErr w:type="spellEnd"/>
+    </w:p>
     <w:sectPr>
       <w:pgSz w:w="12240" w:h="15840"/>
       <w:pgMar w:top="1440" w:right="1440" w:bottom="1440" w:left="1440" w:header="720" w:footer="720" w:gutter="0"/>
@@ -393,6 +740,119 @@
 <file path=word/numbering.xml><?xml version="1.0" encoding="utf-8"?>
 <w:numbering xmlns:wpc="http://schemas.microsoft.com/office/word/2010/wordprocessingCanvas" xmlns:cx="http://schemas.microsoft.com/office/drawing/2014/chartex" xmlns:cx1="http://schemas.microsoft.com/office/drawing/2015/9/8/chartex" xmlns:cx2="http://schemas.microsoft.com/office/drawing/2015/10/21/chartex" xmlns:cx3="http://schemas.microsoft.com/office/drawing/2016/5/9/chartex" xmlns:cx4="http://schemas.microsoft.com/office/drawing/2016/5/10/chartex" xmlns:cx5="http://schemas.microsoft.com/office/drawing/2016/5/11/chartex" xmlns:cx6="http://schemas.microsoft.com/office/drawing/2016/5/12/chartex" xmlns:cx7="http://schemas.microsoft.com/office/drawing/2016/5/13/chartex" xmlns:cx8="http://schemas.microsoft.com/office/drawing/2016/5/14/chartex" xmlns:mc="http://schemas.openxmlformats.org/markup-compatibility/2006" xmlns:aink="http://schemas.microsoft.com/office/drawing/2016/ink" xmlns:am3d="http://schemas.microsoft.com/office/drawing/2017/model3d" xmlns:o="urn:schemas-microsoft-com:office:office" xmlns:r="http://schemas.openxmlformats.org/officeDocument/2006/relationships" xmlns:m="http://schemas.openxmlformats.org/officeDocument/2006/math" xmlns:v="urn:schemas-microsoft-com:vml" xmlns:wp14="http://schemas.microsoft.com/office/word/2010/wordprocessingDrawing" xmlns:wp="http://schemas.openxmlformats.org/drawingml/2006/wordprocessingDrawing" xmlns:w10="urn:schemas-microsoft-com:office:word" xmlns:w="http://schemas.openxmlformats.org/wordprocessingml/2006/main" xmlns:w14="http://schemas.microsoft.com/office/word/2010/wordml" xmlns:w15="http://schemas.microsoft.com/office/word/2012/wordml" xmlns:w16cid="http://schemas.microsoft.com/office/word/2016/wordml/cid" xmlns:w16se="http://schemas.microsoft.com/office/word/2015/wordml/symex" xmlns:wpg="http://schemas.microsoft.com/office/word/2010/wordprocessingGroup" xmlns:wpi="http://schemas.microsoft.com/office/word/2010/wordprocessingInk" xmlns:wne="http://schemas.microsoft.com/office/word/2006/wordml" xmlns:wps="http://schemas.microsoft.com/office/word/2010/wordprocessingShape" mc:Ignorable="w14 w15 w16se w16cid wp14">
   <w:abstractNum w:abstractNumId="0" w15:restartNumberingAfterBreak="0">
+    <w:nsid w:val="5E151907"/>
+    <w:multiLevelType w:val="hybridMultilevel"/>
+    <w:tmpl w:val="89B4422E"/>
+    <w:lvl w:ilvl="0" w:tplc="04090001">
+      <w:start w:val="1"/>
+      <w:numFmt w:val="bullet"/>
+      <w:lvlText w:val=""/>
+      <w:lvlJc w:val="left"/>
+      <w:pPr>
+        <w:ind w:left="720" w:hanging="360"/>
+      </w:pPr>
+      <w:rPr>
+        <w:rFonts w:ascii="Symbol" w:hAnsi="Symbol" w:hint="default"/>
+      </w:rPr>
+    </w:lvl>
+    <w:lvl w:ilvl="1" w:tplc="04090003">
+      <w:start w:val="1"/>
+      <w:numFmt w:val="bullet"/>
+      <w:lvlText w:val="o"/>
+      <w:lvlJc w:val="left"/>
+      <w:pPr>
+        <w:ind w:left="1440" w:hanging="360"/>
+      </w:pPr>
+      <w:rPr>
+        <w:rFonts w:ascii="Courier New" w:hAnsi="Courier New" w:cs="Courier New" w:hint="default"/>
+      </w:rPr>
+    </w:lvl>
+    <w:lvl w:ilvl="2" w:tplc="04090005" w:tentative="1">
+      <w:start w:val="1"/>
+      <w:numFmt w:val="bullet"/>
+      <w:lvlText w:val=""/>
+      <w:lvlJc w:val="left"/>
+      <w:pPr>
+        <w:ind w:left="2160" w:hanging="360"/>
+      </w:pPr>
+      <w:rPr>
+        <w:rFonts w:ascii="Wingdings" w:hAnsi="Wingdings" w:hint="default"/>
+      </w:rPr>
+    </w:lvl>
+    <w:lvl w:ilvl="3" w:tplc="04090001" w:tentative="1">
+      <w:start w:val="1"/>
+      <w:numFmt w:val="bullet"/>
+      <w:lvlText w:val=""/>
+      <w:lvlJc w:val="left"/>
+      <w:pPr>
+        <w:ind w:left="2880" w:hanging="360"/>
+      </w:pPr>
+      <w:rPr>
+        <w:rFonts w:ascii="Symbol" w:hAnsi="Symbol" w:hint="default"/>
+      </w:rPr>
+    </w:lvl>
+    <w:lvl w:ilvl="4" w:tplc="04090003" w:tentative="1">
+      <w:start w:val="1"/>
+      <w:numFmt w:val="bullet"/>
+      <w:lvlText w:val="o"/>
+      <w:lvlJc w:val="left"/>
+      <w:pPr>
+        <w:ind w:left="3600" w:hanging="360"/>
+      </w:pPr>
+      <w:rPr>
+        <w:rFonts w:ascii="Courier New" w:hAnsi="Courier New" w:cs="Courier New" w:hint="default"/>
+      </w:rPr>
+    </w:lvl>
+    <w:lvl w:ilvl="5" w:tplc="04090005" w:tentative="1">
+      <w:start w:val="1"/>
+      <w:numFmt w:val="bullet"/>
+      <w:lvlText w:val=""/>
+      <w:lvlJc w:val="left"/>
+      <w:pPr>
+        <w:ind w:left="4320" w:hanging="360"/>
+      </w:pPr>
+      <w:rPr>
+        <w:rFonts w:ascii="Wingdings" w:hAnsi="Wingdings" w:hint="default"/>
+      </w:rPr>
+    </w:lvl>
+    <w:lvl w:ilvl="6" w:tplc="04090001" w:tentative="1">
+      <w:start w:val="1"/>
+      <w:numFmt w:val="bullet"/>
+      <w:lvlText w:val=""/>
+      <w:lvlJc w:val="left"/>
+      <w:pPr>
+        <w:ind w:left="5040" w:hanging="360"/>
+      </w:pPr>
+      <w:rPr>
+        <w:rFonts w:ascii="Symbol" w:hAnsi="Symbol" w:hint="default"/>
+      </w:rPr>
+    </w:lvl>
+    <w:lvl w:ilvl="7" w:tplc="04090003" w:tentative="1">
+      <w:start w:val="1"/>
+      <w:numFmt w:val="bullet"/>
+      <w:lvlText w:val="o"/>
+      <w:lvlJc w:val="left"/>
+      <w:pPr>
+        <w:ind w:left="5760" w:hanging="360"/>
+      </w:pPr>
+      <w:rPr>
+        <w:rFonts w:ascii="Courier New" w:hAnsi="Courier New" w:cs="Courier New" w:hint="default"/>
+      </w:rPr>
+    </w:lvl>
+    <w:lvl w:ilvl="8" w:tplc="04090005" w:tentative="1">
+      <w:start w:val="1"/>
+      <w:numFmt w:val="bullet"/>
+      <w:lvlText w:val=""/>
+      <w:lvlJc w:val="left"/>
+      <w:pPr>
+        <w:ind w:left="6480" w:hanging="360"/>
+      </w:pPr>
+      <w:rPr>
+        <w:rFonts w:ascii="Wingdings" w:hAnsi="Wingdings" w:hint="default"/>
+      </w:rPr>
+    </w:lvl>
+  </w:abstractNum>
+  <w:abstractNum w:abstractNumId="1" w15:restartNumberingAfterBreak="0">
     <w:nsid w:val="73223778"/>
     <w:multiLevelType w:val="hybridMultilevel"/>
     <w:tmpl w:val="CCF4554E"/>
@@ -505,6 +965,9 @@
     </w:lvl>
   </w:abstractNum>
   <w:num w:numId="1">
+    <w:abstractNumId w:val="1"/>
+  </w:num>
+  <w:num w:numId="2">
     <w:abstractNumId w:val="0"/>
   </w:num>
 </w:numbering>
@@ -523,7 +986,7 @@
     </w:rPrDefault>
     <w:pPrDefault/>
   </w:docDefaults>
-  <w:latentStyles w:defLockedState="0" w:defUIPriority="99" w:defSemiHidden="0" w:defUnhideWhenUsed="0" w:defQFormat="0" w:count="376">
+  <w:latentStyles w:defLockedState="0" w:defUIPriority="99" w:defSemiHidden="0" w:defUnhideWhenUsed="0" w:defQFormat="0" w:count="375">
     <w:lsdException w:name="Normal" w:uiPriority="0" w:qFormat="1"/>
     <w:lsdException w:name="heading 1" w:uiPriority="9" w:qFormat="1"/>
     <w:lsdException w:name="heading 2" w:semiHidden="1" w:uiPriority="9" w:unhideWhenUsed="1" w:qFormat="1"/>
@@ -899,7 +1362,6 @@
     <w:lsdException w:name="Smart Hyperlink" w:semiHidden="1" w:unhideWhenUsed="1"/>
     <w:lsdException w:name="Hashtag" w:semiHidden="1" w:unhideWhenUsed="1"/>
     <w:lsdException w:name="Unresolved Mention" w:semiHidden="1" w:unhideWhenUsed="1"/>
-    <w:lsdException w:name="Smart Link" w:semiHidden="1" w:unhideWhenUsed="1"/>
   </w:latentStyles>
   <w:style w:type="paragraph" w:default="1" w:styleId="Normal">
     <w:name w:val="Normal"/>
@@ -958,6 +1420,29 @@
         <w:insideV w:val="single" w:sz="4" w:space="0" w:color="auto"/>
       </w:tblBorders>
     </w:tblPr>
+  </w:style>
+  <w:style w:type="character" w:styleId="Hyperlink">
+    <w:name w:val="Hyperlink"/>
+    <w:basedOn w:val="DefaultParagraphFont"/>
+    <w:uiPriority w:val="99"/>
+    <w:unhideWhenUsed/>
+    <w:rsid w:val="00E7709C"/>
+    <w:rPr>
+      <w:color w:val="0563C1" w:themeColor="hyperlink"/>
+      <w:u w:val="single"/>
+    </w:rPr>
+  </w:style>
+  <w:style w:type="character" w:styleId="UnresolvedMention">
+    <w:name w:val="Unresolved Mention"/>
+    <w:basedOn w:val="DefaultParagraphFont"/>
+    <w:uiPriority w:val="99"/>
+    <w:semiHidden/>
+    <w:unhideWhenUsed/>
+    <w:rsid w:val="00E7709C"/>
+    <w:rPr>
+      <w:color w:val="605E5C"/>
+      <w:shd w:val="clear" w:color="auto" w:fill="E1DFDD"/>
+    </w:rPr>
   </w:style>
 </w:styles>
 </file>

</xml_diff>